<commit_message>
Inclusão do Caso de Uso Consultar Matrícula
Inclusão do caso de uso Consultar Matrícula.
Atualização do caso de uso Debitar Crédito Usuário.
Inclusão do projeto do Astah do DCU da Sprint
Atualização da imagem do DCU da Sprint
</commit_message>
<xml_diff>
--- a/Documentacao Projeto/UC_ConsultaSaldo.docx
+++ b/Documentacao Projeto/UC_ConsultaSaldo.docx
@@ -17,7 +17,7 @@
         </w:tblBorders>
         <w:tblCellMar>
           <w:top w:w="0" w:type="dxa"/>
-          <w:left w:w="34" w:type="dxa"/>
+          <w:left w:w="29" w:type="dxa"/>
           <w:bottom w:w="0" w:type="dxa"/>
           <w:right w:w="54" w:type="dxa"/>
         </w:tblCellMar>
@@ -44,7 +44,7 @@
             </w:tcBorders>
             <w:shd w:color="000000" w:fill="CCCCCC" w:val="clear"/>
             <w:tcMar>
-              <w:left w:w="34" w:type="dxa"/>
+              <w:left w:w="29" w:type="dxa"/>
             </w:tcMar>
           </w:tcPr>
           <w:p>
@@ -81,7 +81,7 @@
             </w:tcBorders>
             <w:shd w:color="000000" w:fill="auto" w:val="clear"/>
             <w:tcMar>
-              <w:left w:w="34" w:type="dxa"/>
+              <w:left w:w="29" w:type="dxa"/>
             </w:tcMar>
           </w:tcPr>
           <w:p>
@@ -125,7 +125,7 @@
             </w:tcBorders>
             <w:shd w:color="000000" w:fill="CCCCCC" w:val="clear"/>
             <w:tcMar>
-              <w:left w:w="34" w:type="dxa"/>
+              <w:left w:w="29" w:type="dxa"/>
             </w:tcMar>
           </w:tcPr>
           <w:p>
@@ -162,7 +162,7 @@
             </w:tcBorders>
             <w:shd w:color="000000" w:fill="auto" w:val="clear"/>
             <w:tcMar>
-              <w:left w:w="34" w:type="dxa"/>
+              <w:left w:w="29" w:type="dxa"/>
             </w:tcMar>
           </w:tcPr>
           <w:p>
@@ -206,7 +206,7 @@
             </w:tcBorders>
             <w:shd w:color="000000" w:fill="CCCCCC" w:val="clear"/>
             <w:tcMar>
-              <w:left w:w="34" w:type="dxa"/>
+              <w:left w:w="29" w:type="dxa"/>
             </w:tcMar>
           </w:tcPr>
           <w:p>
@@ -243,7 +243,7 @@
             </w:tcBorders>
             <w:shd w:color="000000" w:fill="auto" w:val="clear"/>
             <w:tcMar>
-              <w:left w:w="34" w:type="dxa"/>
+              <w:left w:w="29" w:type="dxa"/>
             </w:tcMar>
           </w:tcPr>
           <w:p>
@@ -287,7 +287,7 @@
             </w:tcBorders>
             <w:shd w:color="000000" w:fill="CCCCCC" w:val="clear"/>
             <w:tcMar>
-              <w:left w:w="34" w:type="dxa"/>
+              <w:left w:w="29" w:type="dxa"/>
             </w:tcMar>
           </w:tcPr>
           <w:p>
@@ -324,7 +324,7 @@
             </w:tcBorders>
             <w:shd w:color="000000" w:fill="auto" w:val="clear"/>
             <w:tcMar>
-              <w:left w:w="34" w:type="dxa"/>
+              <w:left w:w="29" w:type="dxa"/>
             </w:tcMar>
           </w:tcPr>
           <w:p>
@@ -368,7 +368,7 @@
             </w:tcBorders>
             <w:shd w:color="000000" w:fill="CCCCCC" w:val="clear"/>
             <w:tcMar>
-              <w:left w:w="34" w:type="dxa"/>
+              <w:left w:w="29" w:type="dxa"/>
             </w:tcMar>
           </w:tcPr>
           <w:p>
@@ -405,7 +405,7 @@
             </w:tcBorders>
             <w:shd w:color="000000" w:fill="auto" w:val="clear"/>
             <w:tcMar>
-              <w:left w:w="34" w:type="dxa"/>
+              <w:left w:w="29" w:type="dxa"/>
             </w:tcMar>
           </w:tcPr>
           <w:p>
@@ -449,7 +449,7 @@
             </w:tcBorders>
             <w:shd w:color="000000" w:fill="CCCCCC" w:val="clear"/>
             <w:tcMar>
-              <w:left w:w="34" w:type="dxa"/>
+              <w:left w:w="29" w:type="dxa"/>
             </w:tcMar>
           </w:tcPr>
           <w:p>
@@ -483,31 +483,9 @@
             </w:tcBorders>
             <w:shd w:color="000000" w:fill="auto" w:val="clear"/>
             <w:tcMar>
-              <w:left w:w="34" w:type="dxa"/>
-            </w:tcMar>
-          </w:tcPr>
-          <w:p>
-            <w:pPr>
-              <w:pStyle w:val="Normal"/>
-              <w:suppressAutoHyphens w:val="true"/>
-              <w:spacing w:lineRule="exact" w:line="240"/>
-              <w:rPr>
-                <w:rFonts w:ascii="Calibri" w:hAnsi="Calibri" w:eastAsia="Calibri" w:cs="Calibri"/>
-                <w:color w:val="00000A"/>
-                <w:sz w:val="22"/>
-                <w:shd w:fill="FFFFFF" w:val="clear"/>
-              </w:rPr>
-            </w:pPr>
-            <w:r>
-              <w:rPr>
-                <w:rFonts w:eastAsia="Calibri" w:cs="Calibri" w:ascii="Calibri" w:hAnsi="Calibri"/>
-                <w:color w:val="00000A"/>
-                <w:sz w:val="22"/>
-                <w:shd w:fill="FFFFFF" w:val="clear"/>
-              </w:rPr>
-              <w:t>P1. O sistema recebe o número da matrícula do usuário.</w:t>
-            </w:r>
-          </w:p>
+              <w:left w:w="29" w:type="dxa"/>
+            </w:tcMar>
+          </w:tcPr>
           <w:p>
             <w:pPr>
               <w:pStyle w:val="Normal"/>
@@ -522,29 +500,60 @@
                 <w:sz w:val="22"/>
                 <w:shd w:fill="FFFFFF" w:val="clear"/>
               </w:rPr>
-              <w:t>P2. O sistema verifica o saldo do usuário.</w:t>
-            </w:r>
-          </w:p>
-          <w:p>
-            <w:pPr>
-              <w:pStyle w:val="Normal"/>
-              <w:suppressAutoHyphens w:val="true"/>
-              <w:spacing w:lineRule="exact" w:line="240"/>
-              <w:rPr>
-                <w:rFonts w:ascii="Calibri" w:hAnsi="Calibri" w:eastAsia="Calibri" w:cs="Calibri"/>
-                <w:color w:val="00000A"/>
-                <w:sz w:val="22"/>
-                <w:shd w:fill="FFFFFF" w:val="clear"/>
-              </w:rPr>
-            </w:pPr>
-            <w:r>
-              <w:rPr>
-                <w:rFonts w:eastAsia="Calibri" w:cs="Calibri" w:ascii="Calibri" w:hAnsi="Calibri"/>
-                <w:color w:val="00000A"/>
-                <w:sz w:val="22"/>
-                <w:shd w:fill="FFFFFF" w:val="clear"/>
-              </w:rPr>
-              <w:t>P3. O sistema retorna o saldo do usuário.</w:t>
+              <w:t>P</w:t>
+            </w:r>
+            <w:r>
+              <w:rPr>
+                <w:rFonts w:eastAsia="Calibri" w:cs="Calibri" w:ascii="Calibri" w:hAnsi="Calibri"/>
+                <w:color w:val="00000A"/>
+                <w:sz w:val="22"/>
+                <w:shd w:fill="FFFFFF" w:val="clear"/>
+              </w:rPr>
+              <w:t>1</w:t>
+            </w:r>
+            <w:r>
+              <w:rPr>
+                <w:rFonts w:eastAsia="Calibri" w:cs="Calibri" w:ascii="Calibri" w:hAnsi="Calibri"/>
+                <w:color w:val="00000A"/>
+                <w:sz w:val="22"/>
+                <w:shd w:fill="FFFFFF" w:val="clear"/>
+              </w:rPr>
+              <w:t>. O sistema verifica o saldo do usuário.</w:t>
+            </w:r>
+          </w:p>
+          <w:p>
+            <w:pPr>
+              <w:pStyle w:val="Normal"/>
+              <w:suppressAutoHyphens w:val="true"/>
+              <w:spacing w:lineRule="exact" w:line="240"/>
+              <w:rPr/>
+            </w:pPr>
+            <w:r>
+              <w:rPr>
+                <w:rFonts w:eastAsia="Calibri" w:cs="Calibri" w:ascii="Calibri" w:hAnsi="Calibri"/>
+                <w:color w:val="00000A"/>
+                <w:sz w:val="22"/>
+                <w:shd w:fill="FFFFFF" w:val="clear"/>
+              </w:rPr>
+              <w:t>P</w:t>
+            </w:r>
+            <w:r>
+              <w:rPr>
+                <w:rFonts w:eastAsia="Calibri" w:cs="Calibri" w:ascii="Calibri" w:hAnsi="Calibri"/>
+                <w:color w:val="00000A"/>
+                <w:sz w:val="22"/>
+                <w:shd w:fill="FFFFFF" w:val="clear"/>
+              </w:rPr>
+              <w:t>2</w:t>
+            </w:r>
+            <w:r>
+              <w:rPr>
+                <w:rFonts w:eastAsia="Calibri" w:cs="Calibri" w:ascii="Calibri" w:hAnsi="Calibri"/>
+                <w:color w:val="00000A"/>
+                <w:sz w:val="22"/>
+                <w:shd w:fill="FFFFFF" w:val="clear"/>
+              </w:rPr>
+              <w:t>. O sistema retorna o saldo do usuário.</w:t>
             </w:r>
           </w:p>
         </w:tc>
@@ -566,7 +575,7 @@
             </w:tcBorders>
             <w:shd w:color="000000" w:fill="CCCCCC" w:val="clear"/>
             <w:tcMar>
-              <w:left w:w="34" w:type="dxa"/>
+              <w:left w:w="29" w:type="dxa"/>
             </w:tcMar>
           </w:tcPr>
           <w:p>
@@ -600,7 +609,7 @@
             </w:tcBorders>
             <w:shd w:color="000000" w:fill="auto" w:val="clear"/>
             <w:tcMar>
-              <w:left w:w="34" w:type="dxa"/>
+              <w:left w:w="29" w:type="dxa"/>
             </w:tcMar>
           </w:tcPr>
           <w:p>
@@ -617,80 +626,7 @@
                 <w:sz w:val="22"/>
                 <w:shd w:fill="FFFFFF" w:val="clear"/>
               </w:rPr>
-              <w:t>FA1. No P2, caso a matrícula não seja localizada:</w:t>
-            </w:r>
-          </w:p>
-          <w:p>
-            <w:pPr>
-              <w:pStyle w:val="Normal"/>
-              <w:suppressAutoHyphens w:val="true"/>
-              <w:spacing w:lineRule="exact" w:line="240"/>
-              <w:rPr/>
-            </w:pPr>
-            <w:r>
-              <w:rPr>
-                <w:rFonts w:eastAsia="Calibri" w:cs="Calibri" w:ascii="Calibri" w:hAnsi="Calibri"/>
-                <w:color w:val="00000A"/>
-                <w:sz w:val="22"/>
-                <w:shd w:fill="FFFFFF" w:val="clear"/>
-              </w:rPr>
-              <w:t>a) Retorna a mensagem “Matrícula não encontrada!” para o caso de uso “Debitar Crédito Usuário”.</w:t>
-            </w:r>
-          </w:p>
-          <w:p>
-            <w:pPr>
-              <w:pStyle w:val="Normal"/>
-              <w:suppressAutoHyphens w:val="true"/>
-              <w:spacing w:lineRule="exact" w:line="240"/>
-              <w:rPr>
-                <w:rFonts w:ascii="Calibri" w:hAnsi="Calibri" w:eastAsia="Calibri" w:cs="Calibri"/>
-                <w:color w:val="00000A"/>
-                <w:sz w:val="22"/>
-                <w:shd w:fill="FFFFFF" w:val="clear"/>
-              </w:rPr>
-            </w:pPr>
-            <w:r>
-              <w:rPr>
-                <w:rFonts w:eastAsia="Calibri" w:cs="Calibri" w:ascii="Calibri" w:hAnsi="Calibri"/>
-                <w:color w:val="00000A"/>
-                <w:sz w:val="22"/>
-                <w:shd w:fill="FFFFFF" w:val="clear"/>
-              </w:rPr>
-            </w:r>
-          </w:p>
-          <w:p>
-            <w:pPr>
-              <w:pStyle w:val="Normal"/>
-              <w:suppressAutoHyphens w:val="true"/>
-              <w:spacing w:lineRule="exact" w:line="240"/>
-              <w:rPr/>
-            </w:pPr>
-            <w:r>
-              <w:rPr>
-                <w:rFonts w:eastAsia="Calibri" w:cs="Calibri" w:ascii="Calibri" w:hAnsi="Calibri"/>
-                <w:color w:val="00000A"/>
-                <w:sz w:val="22"/>
-                <w:shd w:fill="FFFFFF" w:val="clear"/>
-              </w:rPr>
-              <w:t>FA</w:t>
-            </w:r>
-            <w:r>
-              <w:rPr>
-                <w:rFonts w:eastAsia="Calibri" w:cs="Calibri" w:ascii="Calibri" w:hAnsi="Calibri"/>
-                <w:color w:val="00000A"/>
-                <w:sz w:val="22"/>
-                <w:shd w:fill="FFFFFF" w:val="clear"/>
-              </w:rPr>
-              <w:t>2</w:t>
-            </w:r>
-            <w:r>
-              <w:rPr>
-                <w:rFonts w:eastAsia="Calibri" w:cs="Calibri" w:ascii="Calibri" w:hAnsi="Calibri"/>
-                <w:color w:val="00000A"/>
-                <w:sz w:val="22"/>
-                <w:shd w:fill="FFFFFF" w:val="clear"/>
-              </w:rPr>
-              <w:t xml:space="preserve">. </w:t>
+              <w:t xml:space="preserve">FA2. </w:t>
             </w:r>
             <w:r>
               <w:rPr>
@@ -721,7 +657,25 @@
                 <w:sz w:val="22"/>
                 <w:shd w:fill="FFFFFF" w:val="clear"/>
               </w:rPr>
-              <w:t xml:space="preserve"> P3, caso a rede não esteja disponível:</w:t>
+              <w:t xml:space="preserve"> P</w:t>
+            </w:r>
+            <w:r>
+              <w:rPr>
+                <w:rFonts w:eastAsia="Calibri" w:cs="Calibri" w:ascii="Calibri" w:hAnsi="Calibri"/>
+                <w:color w:val="00000A"/>
+                <w:sz w:val="22"/>
+                <w:shd w:fill="FFFFFF" w:val="clear"/>
+              </w:rPr>
+              <w:t>2,</w:t>
+            </w:r>
+            <w:r>
+              <w:rPr>
+                <w:rFonts w:eastAsia="Calibri" w:cs="Calibri" w:ascii="Calibri" w:hAnsi="Calibri"/>
+                <w:color w:val="00000A"/>
+                <w:sz w:val="22"/>
+                <w:shd w:fill="FFFFFF" w:val="clear"/>
+              </w:rPr>
+              <w:t xml:space="preserve"> caso a rede não esteja disponível:</w:t>
             </w:r>
           </w:p>
           <w:p>
@@ -760,7 +714,7 @@
             </w:tcBorders>
             <w:shd w:color="000000" w:fill="CCCCCC" w:val="clear"/>
             <w:tcMar>
-              <w:left w:w="34" w:type="dxa"/>
+              <w:left w:w="29" w:type="dxa"/>
             </w:tcMar>
           </w:tcPr>
           <w:p>
@@ -797,7 +751,7 @@
             </w:tcBorders>
             <w:shd w:color="000000" w:fill="auto" w:val="clear"/>
             <w:tcMar>
-              <w:left w:w="34" w:type="dxa"/>
+              <w:left w:w="29" w:type="dxa"/>
             </w:tcMar>
           </w:tcPr>
           <w:p>
@@ -841,7 +795,7 @@
             </w:tcBorders>
             <w:shd w:color="000000" w:fill="CCCCCC" w:val="clear"/>
             <w:tcMar>
-              <w:left w:w="34" w:type="dxa"/>
+              <w:left w:w="29" w:type="dxa"/>
             </w:tcMar>
           </w:tcPr>
           <w:p>
@@ -878,7 +832,7 @@
             </w:tcBorders>
             <w:shd w:color="000000" w:fill="auto" w:val="clear"/>
             <w:tcMar>
-              <w:left w:w="34" w:type="dxa"/>
+              <w:left w:w="29" w:type="dxa"/>
             </w:tcMar>
           </w:tcPr>
           <w:p>
@@ -910,7 +864,7 @@
             </w:tcBorders>
             <w:shd w:color="000000" w:fill="CCCCCC" w:val="clear"/>
             <w:tcMar>
-              <w:left w:w="34" w:type="dxa"/>
+              <w:left w:w="29" w:type="dxa"/>
             </w:tcMar>
           </w:tcPr>
           <w:p>
@@ -947,7 +901,7 @@
             </w:tcBorders>
             <w:shd w:color="000000" w:fill="auto" w:val="clear"/>
             <w:tcMar>
-              <w:left w:w="34" w:type="dxa"/>
+              <w:left w:w="29" w:type="dxa"/>
             </w:tcMar>
           </w:tcPr>
           <w:p>
@@ -991,7 +945,7 @@
             </w:tcBorders>
             <w:shd w:color="000000" w:fill="CCCCCC" w:val="clear"/>
             <w:tcMar>
-              <w:left w:w="34" w:type="dxa"/>
+              <w:left w:w="29" w:type="dxa"/>
             </w:tcMar>
           </w:tcPr>
           <w:p>
@@ -1028,7 +982,7 @@
             </w:tcBorders>
             <w:shd w:color="000000" w:fill="auto" w:val="clear"/>
             <w:tcMar>
-              <w:left w:w="34" w:type="dxa"/>
+              <w:left w:w="29" w:type="dxa"/>
             </w:tcMar>
           </w:tcPr>
           <w:p>
@@ -1072,7 +1026,7 @@
             </w:tcBorders>
             <w:shd w:color="000000" w:fill="CCCCCC" w:val="clear"/>
             <w:tcMar>
-              <w:left w:w="34" w:type="dxa"/>
+              <w:left w:w="29" w:type="dxa"/>
             </w:tcMar>
           </w:tcPr>
           <w:p>
@@ -1109,7 +1063,7 @@
             </w:tcBorders>
             <w:shd w:color="000000" w:fill="auto" w:val="clear"/>
             <w:tcMar>
-              <w:left w:w="34" w:type="dxa"/>
+              <w:left w:w="29" w:type="dxa"/>
             </w:tcMar>
           </w:tcPr>
           <w:p>
@@ -1153,7 +1107,7 @@
             </w:tcBorders>
             <w:shd w:color="000000" w:fill="CCCCCC" w:val="clear"/>
             <w:tcMar>
-              <w:left w:w="34" w:type="dxa"/>
+              <w:left w:w="29" w:type="dxa"/>
             </w:tcMar>
           </w:tcPr>
           <w:p>
@@ -1190,7 +1144,7 @@
             </w:tcBorders>
             <w:shd w:color="000000" w:fill="auto" w:val="clear"/>
             <w:tcMar>
-              <w:left w:w="34" w:type="dxa"/>
+              <w:left w:w="29" w:type="dxa"/>
             </w:tcMar>
           </w:tcPr>
           <w:p>
@@ -1234,7 +1188,7 @@
             </w:tcBorders>
             <w:shd w:color="000000" w:fill="CCCCCC" w:val="clear"/>
             <w:tcMar>
-              <w:left w:w="34" w:type="dxa"/>
+              <w:left w:w="29" w:type="dxa"/>
             </w:tcMar>
           </w:tcPr>
           <w:p>
@@ -1273,7 +1227,7 @@
             </w:tcBorders>
             <w:shd w:color="000000" w:fill="auto" w:val="clear"/>
             <w:tcMar>
-              <w:left w:w="34" w:type="dxa"/>
+              <w:left w:w="29" w:type="dxa"/>
             </w:tcMar>
           </w:tcPr>
           <w:p>
@@ -1314,7 +1268,7 @@
             </w:tcBorders>
             <w:shd w:color="000000" w:fill="CCCCCC" w:val="clear"/>
             <w:tcMar>
-              <w:left w:w="34" w:type="dxa"/>
+              <w:left w:w="29" w:type="dxa"/>
             </w:tcMar>
           </w:tcPr>
           <w:p>
@@ -1353,7 +1307,7 @@
             </w:tcBorders>
             <w:shd w:color="000000" w:fill="auto" w:val="clear"/>
             <w:tcMar>
-              <w:left w:w="34" w:type="dxa"/>
+              <w:left w:w="29" w:type="dxa"/>
             </w:tcMar>
           </w:tcPr>
           <w:p>

</xml_diff>